<commit_message>
Start Roles and Users
</commit_message>
<xml_diff>
--- a/FuncionamientoyDesarrollo.docx
+++ b/FuncionamientoyDesarrollo.docx
@@ -225,6 +225,103 @@
                     <a:xfrm>
                       <a:off x="0" y="0"/>
                       <a:ext cx="5612130" cy="3740150"/>
+                    </a:xfrm>
+                    <a:prstGeom prst="rect">
+                      <a:avLst/>
+                    </a:prstGeom>
+                  </pic:spPr>
+                </pic:pic>
+              </a:graphicData>
+            </a:graphic>
+          </wp:inline>
+        </w:drawing>
+      </w:r>
+    </w:p>
+    <w:p/>
+    <w:p>
+      <w:proofErr w:type="spellStart"/>
+      <w:r>
+        <w:t>Users</w:t>
+      </w:r>
+      <w:proofErr w:type="spellEnd"/>
+      <w:r>
+        <w:t xml:space="preserve"> And roles</w:t>
+      </w:r>
+    </w:p>
+    <w:p/>
+    <w:p>
+      <w:r>
+        <w:rPr>
+          <w:noProof/>
+        </w:rPr>
+        <w:drawing>
+          <wp:inline distT="0" distB="0" distL="0" distR="0" wp14:anchorId="1F555628" wp14:editId="789E7B44">
+            <wp:extent cx="5612130" cy="3103245"/>
+            <wp:effectExtent l="0" t="0" r="7620" b="1905"/>
+            <wp:docPr id="1339689272" name="Picture 1"/>
+            <wp:cNvGraphicFramePr>
+              <a:graphicFrameLocks xmlns:a="http://schemas.openxmlformats.org/drawingml/2006/main" noChangeAspect="1"/>
+            </wp:cNvGraphicFramePr>
+            <a:graphic xmlns:a="http://schemas.openxmlformats.org/drawingml/2006/main">
+              <a:graphicData uri="http://schemas.openxmlformats.org/drawingml/2006/picture">
+                <pic:pic xmlns:pic="http://schemas.openxmlformats.org/drawingml/2006/picture">
+                  <pic:nvPicPr>
+                    <pic:cNvPr id="1339689272" name=""/>
+                    <pic:cNvPicPr/>
+                  </pic:nvPicPr>
+                  <pic:blipFill>
+                    <a:blip r:embed="rId10"/>
+                    <a:stretch>
+                      <a:fillRect/>
+                    </a:stretch>
+                  </pic:blipFill>
+                  <pic:spPr>
+                    <a:xfrm>
+                      <a:off x="0" y="0"/>
+                      <a:ext cx="5612130" cy="3103245"/>
+                    </a:xfrm>
+                    <a:prstGeom prst="rect">
+                      <a:avLst/>
+                    </a:prstGeom>
+                  </pic:spPr>
+                </pic:pic>
+              </a:graphicData>
+            </a:graphic>
+          </wp:inline>
+        </w:drawing>
+      </w:r>
+    </w:p>
+    <w:p>
+      <w:r>
+        <w:rPr>
+          <w:noProof/>
+        </w:rPr>
+        <w:lastRenderedPageBreak/>
+        <w:drawing>
+          <wp:inline distT="0" distB="0" distL="0" distR="0" wp14:anchorId="51B27109" wp14:editId="1EB77879">
+            <wp:extent cx="5612130" cy="2774315"/>
+            <wp:effectExtent l="0" t="0" r="7620" b="6985"/>
+            <wp:docPr id="785358738" name="Picture 1"/>
+            <wp:cNvGraphicFramePr>
+              <a:graphicFrameLocks xmlns:a="http://schemas.openxmlformats.org/drawingml/2006/main" noChangeAspect="1"/>
+            </wp:cNvGraphicFramePr>
+            <a:graphic xmlns:a="http://schemas.openxmlformats.org/drawingml/2006/main">
+              <a:graphicData uri="http://schemas.openxmlformats.org/drawingml/2006/picture">
+                <pic:pic xmlns:pic="http://schemas.openxmlformats.org/drawingml/2006/picture">
+                  <pic:nvPicPr>
+                    <pic:cNvPr id="785358738" name=""/>
+                    <pic:cNvPicPr/>
+                  </pic:nvPicPr>
+                  <pic:blipFill>
+                    <a:blip r:embed="rId11"/>
+                    <a:stretch>
+                      <a:fillRect/>
+                    </a:stretch>
+                  </pic:blipFill>
+                  <pic:spPr>
+                    <a:xfrm>
+                      <a:off x="0" y="0"/>
+                      <a:ext cx="5612130" cy="2774315"/>
                     </a:xfrm>
                     <a:prstGeom prst="rect">
                       <a:avLst/>

</xml_diff>

<commit_message>
Validaciones en el backend del request
</commit_message>
<xml_diff>
--- a/FuncionamientoyDesarrollo.docx
+++ b/FuncionamientoyDesarrollo.docx
@@ -382,6 +382,135 @@
                     <a:xfrm>
                       <a:off x="0" y="0"/>
                       <a:ext cx="5612130" cy="4443095"/>
+                    </a:xfrm>
+                    <a:prstGeom prst="rect">
+                      <a:avLst/>
+                    </a:prstGeom>
+                  </pic:spPr>
+                </pic:pic>
+              </a:graphicData>
+            </a:graphic>
+          </wp:inline>
+        </w:drawing>
+      </w:r>
+    </w:p>
+    <w:p/>
+    <w:p/>
+    <w:p>
+      <w:r>
+        <w:rPr>
+          <w:noProof/>
+        </w:rPr>
+        <w:drawing>
+          <wp:inline distT="0" distB="0" distL="0" distR="0" wp14:anchorId="56AE620E" wp14:editId="129430D1">
+            <wp:extent cx="5612130" cy="2077720"/>
+            <wp:effectExtent l="0" t="0" r="7620" b="0"/>
+            <wp:docPr id="1151958782" name="Picture 1"/>
+            <wp:cNvGraphicFramePr>
+              <a:graphicFrameLocks xmlns:a="http://schemas.openxmlformats.org/drawingml/2006/main" noChangeAspect="1"/>
+            </wp:cNvGraphicFramePr>
+            <a:graphic xmlns:a="http://schemas.openxmlformats.org/drawingml/2006/main">
+              <a:graphicData uri="http://schemas.openxmlformats.org/drawingml/2006/picture">
+                <pic:pic xmlns:pic="http://schemas.openxmlformats.org/drawingml/2006/picture">
+                  <pic:nvPicPr>
+                    <pic:cNvPr id="1151958782" name=""/>
+                    <pic:cNvPicPr/>
+                  </pic:nvPicPr>
+                  <pic:blipFill>
+                    <a:blip r:embed="rId13"/>
+                    <a:stretch>
+                      <a:fillRect/>
+                    </a:stretch>
+                  </pic:blipFill>
+                  <pic:spPr>
+                    <a:xfrm>
+                      <a:off x="0" y="0"/>
+                      <a:ext cx="5612130" cy="2077720"/>
+                    </a:xfrm>
+                    <a:prstGeom prst="rect">
+                      <a:avLst/>
+                    </a:prstGeom>
+                  </pic:spPr>
+                </pic:pic>
+              </a:graphicData>
+            </a:graphic>
+          </wp:inline>
+        </w:drawing>
+      </w:r>
+    </w:p>
+    <w:p>
+      <w:r>
+        <w:rPr>
+          <w:noProof/>
+        </w:rPr>
+        <w:drawing>
+          <wp:inline distT="0" distB="0" distL="0" distR="0" wp14:anchorId="0B2C0E4D" wp14:editId="6A9B24C6">
+            <wp:extent cx="5612130" cy="1591310"/>
+            <wp:effectExtent l="0" t="0" r="7620" b="8890"/>
+            <wp:docPr id="993758441" name="Picture 1"/>
+            <wp:cNvGraphicFramePr>
+              <a:graphicFrameLocks xmlns:a="http://schemas.openxmlformats.org/drawingml/2006/main" noChangeAspect="1"/>
+            </wp:cNvGraphicFramePr>
+            <a:graphic xmlns:a="http://schemas.openxmlformats.org/drawingml/2006/main">
+              <a:graphicData uri="http://schemas.openxmlformats.org/drawingml/2006/picture">
+                <pic:pic xmlns:pic="http://schemas.openxmlformats.org/drawingml/2006/picture">
+                  <pic:nvPicPr>
+                    <pic:cNvPr id="993758441" name=""/>
+                    <pic:cNvPicPr/>
+                  </pic:nvPicPr>
+                  <pic:blipFill>
+                    <a:blip r:embed="rId14"/>
+                    <a:stretch>
+                      <a:fillRect/>
+                    </a:stretch>
+                  </pic:blipFill>
+                  <pic:spPr>
+                    <a:xfrm>
+                      <a:off x="0" y="0"/>
+                      <a:ext cx="5612130" cy="1591310"/>
+                    </a:xfrm>
+                    <a:prstGeom prst="rect">
+                      <a:avLst/>
+                    </a:prstGeom>
+                  </pic:spPr>
+                </pic:pic>
+              </a:graphicData>
+            </a:graphic>
+          </wp:inline>
+        </w:drawing>
+      </w:r>
+    </w:p>
+    <w:p/>
+    <w:p>
+      <w:r>
+        <w:rPr>
+          <w:noProof/>
+        </w:rPr>
+        <w:drawing>
+          <wp:inline distT="0" distB="0" distL="0" distR="0" wp14:anchorId="65851335" wp14:editId="79B9EB97">
+            <wp:extent cx="5612130" cy="1572895"/>
+            <wp:effectExtent l="0" t="0" r="7620" b="8255"/>
+            <wp:docPr id="1497964750" name="Picture 1"/>
+            <wp:cNvGraphicFramePr>
+              <a:graphicFrameLocks xmlns:a="http://schemas.openxmlformats.org/drawingml/2006/main" noChangeAspect="1"/>
+            </wp:cNvGraphicFramePr>
+            <a:graphic xmlns:a="http://schemas.openxmlformats.org/drawingml/2006/main">
+              <a:graphicData uri="http://schemas.openxmlformats.org/drawingml/2006/picture">
+                <pic:pic xmlns:pic="http://schemas.openxmlformats.org/drawingml/2006/picture">
+                  <pic:nvPicPr>
+                    <pic:cNvPr id="1497964750" name=""/>
+                    <pic:cNvPicPr/>
+                  </pic:nvPicPr>
+                  <pic:blipFill>
+                    <a:blip r:embed="rId15"/>
+                    <a:stretch>
+                      <a:fillRect/>
+                    </a:stretch>
+                  </pic:blipFill>
+                  <pic:spPr>
+                    <a:xfrm>
+                      <a:off x="0" y="0"/>
+                      <a:ext cx="5612130" cy="1572895"/>
                     </a:xfrm>
                     <a:prstGeom prst="rect">
                       <a:avLst/>

</xml_diff>